<commit_message>
Play con imagenes funcionando, Play Bazinga funcionando, Register and Play simple funcionando, Eliminar elementos de la tabla funcionando. --- 1ra Version simple ok ---
</commit_message>
<xml_diff>
--- a/imagenes portada.docx
+++ b/imagenes portada.docx
@@ -862,63 +862,59 @@
         </w:rPr>
         <w:drawing>
           <wp:inline distT="0" distB="0" distL="0" distR="0" wp14:anchorId="4C84EEBC" wp14:editId="22C7758C">
-            <wp:extent cx="504749" cy="707219"/>
+            <wp:extent cx="171450" cy="704849"/>
+            <wp:effectExtent l="0" t="0" r="0" b="635"/>
+            <wp:docPr id="19" name="0 Imagen"/>
+            <wp:cNvGraphicFramePr>
+              <a:graphicFrameLocks xmlns:a="http://schemas.openxmlformats.org/drawingml/2006/main" noChangeAspect="1"/>
+            </wp:cNvGraphicFramePr>
+            <a:graphic xmlns:a="http://schemas.openxmlformats.org/drawingml/2006/main">
+              <a:graphicData uri="http://schemas.openxmlformats.org/drawingml/2006/picture">
+                <pic:pic xmlns:pic="http://schemas.openxmlformats.org/drawingml/2006/picture">
+                  <pic:nvPicPr>
+                    <pic:cNvPr id="0" name="superior.jpg"/>
+                    <pic:cNvPicPr/>
+                  </pic:nvPicPr>
+                  <pic:blipFill rotWithShape="1">
+                    <a:blip r:embed="rId6">
+                      <a:extLst>
+                        <a:ext uri="{28A0092B-C50C-407E-A947-70E740481C1C}">
+                          <a14:useLocalDpi xmlns:a14="http://schemas.microsoft.com/office/drawing/2010/main" val="0"/>
+                        </a:ext>
+                      </a:extLst>
+                    </a:blip>
+                    <a:srcRect l="88137" t="-333" b="333"/>
+                    <a:stretch/>
+                  </pic:blipFill>
+                  <pic:spPr bwMode="auto">
+                    <a:xfrm>
+                      <a:off x="0" y="0"/>
+                      <a:ext cx="172068" cy="707390"/>
+                    </a:xfrm>
+                    <a:prstGeom prst="rect">
+                      <a:avLst/>
+                    </a:prstGeom>
+                    <a:ln>
+                      <a:noFill/>
+                    </a:ln>
+                    <a:extLst>
+                      <a:ext uri="{53640926-AAD7-44D8-BBD7-CCE9431645EC}">
+                        <a14:shadowObscured xmlns:a14="http://schemas.microsoft.com/office/drawing/2010/main"/>
+                      </a:ext>
+                    </a:extLst>
+                  </pic:spPr>
+                </pic:pic>
+              </a:graphicData>
+            </a:graphic>
+          </wp:inline>
+        </w:drawing>
+      </w:r>
+      <w:r>
+        <w:drawing>
+          <wp:inline distT="0" distB="0" distL="0" distR="0" wp14:anchorId="2A0443FD" wp14:editId="00B10720">
+            <wp:extent cx="3871912" cy="343469"/>
             <wp:effectExtent l="0" t="0" r="0" b="0"/>
-            <wp:docPr id="19" name="0 Imagen"/>
-            <wp:cNvGraphicFramePr>
-              <a:graphicFrameLocks xmlns:a="http://schemas.openxmlformats.org/drawingml/2006/main" noChangeAspect="1"/>
-            </wp:cNvGraphicFramePr>
-            <a:graphic xmlns:a="http://schemas.openxmlformats.org/drawingml/2006/main">
-              <a:graphicData uri="http://schemas.openxmlformats.org/drawingml/2006/picture">
-                <pic:pic xmlns:pic="http://schemas.openxmlformats.org/drawingml/2006/picture">
-                  <pic:nvPicPr>
-                    <pic:cNvPr id="0" name="superior.jpg"/>
-                    <pic:cNvPicPr/>
-                  </pic:nvPicPr>
-                  <pic:blipFill rotWithShape="1">
-                    <a:blip r:embed="rId6">
-                      <a:extLst>
-                        <a:ext uri="{28A0092B-C50C-407E-A947-70E740481C1C}">
-                          <a14:useLocalDpi xmlns:a14="http://schemas.microsoft.com/office/drawing/2010/main" val="0"/>
-                        </a:ext>
-                      </a:extLst>
-                    </a:blip>
-                    <a:srcRect l="88137" t="-333" b="333"/>
-                    <a:stretch/>
-                  </pic:blipFill>
-                  <pic:spPr bwMode="auto">
-                    <a:xfrm>
-                      <a:off x="0" y="0"/>
-                      <a:ext cx="504871" cy="707390"/>
-                    </a:xfrm>
-                    <a:prstGeom prst="rect">
-                      <a:avLst/>
-                    </a:prstGeom>
-                    <a:ln>
-                      <a:noFill/>
-                    </a:ln>
-                    <a:extLst>
-                      <a:ext uri="{53640926-AAD7-44D8-BBD7-CCE9431645EC}">
-                        <a14:shadowObscured xmlns:a14="http://schemas.microsoft.com/office/drawing/2010/main"/>
-                      </a:ext>
-                    </a:extLst>
-                  </pic:spPr>
-                </pic:pic>
-              </a:graphicData>
-            </a:graphic>
-          </wp:inline>
-        </w:drawing>
-      </w:r>
-      <w:r>
-        <w:rPr>
-          <w:noProof/>
-          <w:lang w:eastAsia="es-AR"/>
-        </w:rPr>
-        <w:drawing>
-          <wp:inline distT="0" distB="0" distL="0" distR="0" wp14:anchorId="3C8C2E92" wp14:editId="68E375D2">
-            <wp:extent cx="4346369" cy="401630"/>
-            <wp:effectExtent l="0" t="0" r="0" b="0"/>
-            <wp:docPr id="14" name="Imagen 14"/>
+            <wp:docPr id="21" name="Imagen 21"/>
             <wp:cNvGraphicFramePr>
               <a:graphicFrameLocks xmlns:a="http://schemas.openxmlformats.org/drawingml/2006/main" noChangeAspect="1"/>
             </wp:cNvGraphicFramePr>
@@ -929,27 +925,20 @@
                     <pic:cNvPr id="0" name=""/>
                     <pic:cNvPicPr/>
                   </pic:nvPicPr>
-                  <pic:blipFill rotWithShape="1">
+                  <pic:blipFill>
                     <a:blip r:embed="rId7"/>
-                    <a:srcRect r="1675"/>
-                    <a:stretch/>
-                  </pic:blipFill>
-                  <pic:spPr bwMode="auto">
-                    <a:xfrm>
-                      <a:off x="0" y="0"/>
-                      <a:ext cx="4366748" cy="403513"/>
-                    </a:xfrm>
-                    <a:prstGeom prst="rect">
-                      <a:avLst/>
-                    </a:prstGeom>
-                    <a:ln>
-                      <a:noFill/>
-                    </a:ln>
-                    <a:extLst>
-                      <a:ext uri="{53640926-AAD7-44D8-BBD7-CCE9431645EC}">
-                        <a14:shadowObscured xmlns:a14="http://schemas.microsoft.com/office/drawing/2010/main"/>
-                      </a:ext>
-                    </a:extLst>
+                    <a:stretch>
+                      <a:fillRect/>
+                    </a:stretch>
+                  </pic:blipFill>
+                  <pic:spPr>
+                    <a:xfrm>
+                      <a:off x="0" y="0"/>
+                      <a:ext cx="3873227" cy="343586"/>
+                    </a:xfrm>
+                    <a:prstGeom prst="rect">
+                      <a:avLst/>
+                    </a:prstGeom>
                   </pic:spPr>
                 </pic:pic>
               </a:graphicData>
@@ -961,15 +950,11 @@
     <w:p/>
     <w:p>
       <w:r>
-        <w:rPr>
-          <w:noProof/>
-          <w:lang w:eastAsia="es-AR"/>
-        </w:rPr>
-        <w:drawing>
-          <wp:inline distT="0" distB="0" distL="0" distR="0" wp14:anchorId="5754A2D3" wp14:editId="321F8FAD">
-            <wp:extent cx="5612130" cy="569595"/>
-            <wp:effectExtent l="0" t="0" r="7620" b="1905"/>
-            <wp:docPr id="20" name="Imagen 20"/>
+        <w:drawing>
+          <wp:inline distT="0" distB="0" distL="0" distR="0" wp14:anchorId="5EA57918" wp14:editId="73E35C78">
+            <wp:extent cx="5612130" cy="669290"/>
+            <wp:effectExtent l="0" t="0" r="7620" b="0"/>
+            <wp:docPr id="23" name="Imagen 23"/>
             <wp:cNvGraphicFramePr>
               <a:graphicFrameLocks xmlns:a="http://schemas.openxmlformats.org/drawingml/2006/main" noChangeAspect="1"/>
             </wp:cNvGraphicFramePr>
@@ -989,7 +974,138 @@
                   <pic:spPr>
                     <a:xfrm>
                       <a:off x="0" y="0"/>
+                      <a:ext cx="5612130" cy="669290"/>
+                    </a:xfrm>
+                    <a:prstGeom prst="rect">
+                      <a:avLst/>
+                    </a:prstGeom>
+                  </pic:spPr>
+                </pic:pic>
+              </a:graphicData>
+            </a:graphic>
+          </wp:inline>
+        </w:drawing>
+      </w:r>
+    </w:p>
+    <w:p>
+      <w:r>
+        <w:rPr>
+          <w:noProof/>
+          <w:lang w:eastAsia="es-AR"/>
+        </w:rPr>
+        <w:drawing>
+          <wp:inline distT="0" distB="0" distL="0" distR="0" wp14:anchorId="51F47953" wp14:editId="2ADF55D9">
+            <wp:extent cx="3652837" cy="337543"/>
+            <wp:effectExtent l="0" t="0" r="5080" b="5715"/>
+            <wp:docPr id="14" name="Imagen 14"/>
+            <wp:cNvGraphicFramePr>
+              <a:graphicFrameLocks xmlns:a="http://schemas.openxmlformats.org/drawingml/2006/main" noChangeAspect="1"/>
+            </wp:cNvGraphicFramePr>
+            <a:graphic xmlns:a="http://schemas.openxmlformats.org/drawingml/2006/main">
+              <a:graphicData uri="http://schemas.openxmlformats.org/drawingml/2006/picture">
+                <pic:pic xmlns:pic="http://schemas.openxmlformats.org/drawingml/2006/picture">
+                  <pic:nvPicPr>
+                    <pic:cNvPr id="0" name=""/>
+                    <pic:cNvPicPr/>
+                  </pic:nvPicPr>
+                  <pic:blipFill rotWithShape="1">
+                    <a:blip r:embed="rId9"/>
+                    <a:srcRect r="1675"/>
+                    <a:stretch/>
+                  </pic:blipFill>
+                  <pic:spPr bwMode="auto">
+                    <a:xfrm>
+                      <a:off x="0" y="0"/>
+                      <a:ext cx="3684457" cy="340465"/>
+                    </a:xfrm>
+                    <a:prstGeom prst="rect">
+                      <a:avLst/>
+                    </a:prstGeom>
+                    <a:ln>
+                      <a:noFill/>
+                    </a:ln>
+                    <a:extLst>
+                      <a:ext uri="{53640926-AAD7-44D8-BBD7-CCE9431645EC}">
+                        <a14:shadowObscured xmlns:a14="http://schemas.microsoft.com/office/drawing/2010/main"/>
+                      </a:ext>
+                    </a:extLst>
+                  </pic:spPr>
+                </pic:pic>
+              </a:graphicData>
+            </a:graphic>
+          </wp:inline>
+        </w:drawing>
+      </w:r>
+    </w:p>
+    <w:p>
+      <w:r>
+        <w:rPr>
+          <w:noProof/>
+          <w:lang w:eastAsia="es-AR"/>
+        </w:rPr>
+        <w:lastRenderedPageBreak/>
+        <w:drawing>
+          <wp:inline distT="0" distB="0" distL="0" distR="0" wp14:anchorId="5754A2D3" wp14:editId="321F8FAD">
+            <wp:extent cx="5612130" cy="569595"/>
+            <wp:effectExtent l="0" t="0" r="7620" b="1905"/>
+            <wp:docPr id="20" name="Imagen 20"/>
+            <wp:cNvGraphicFramePr>
+              <a:graphicFrameLocks xmlns:a="http://schemas.openxmlformats.org/drawingml/2006/main" noChangeAspect="1"/>
+            </wp:cNvGraphicFramePr>
+            <a:graphic xmlns:a="http://schemas.openxmlformats.org/drawingml/2006/main">
+              <a:graphicData uri="http://schemas.openxmlformats.org/drawingml/2006/picture">
+                <pic:pic xmlns:pic="http://schemas.openxmlformats.org/drawingml/2006/picture">
+                  <pic:nvPicPr>
+                    <pic:cNvPr id="0" name=""/>
+                    <pic:cNvPicPr/>
+                  </pic:nvPicPr>
+                  <pic:blipFill>
+                    <a:blip r:embed="rId10"/>
+                    <a:stretch>
+                      <a:fillRect/>
+                    </a:stretch>
+                  </pic:blipFill>
+                  <pic:spPr>
+                    <a:xfrm>
+                      <a:off x="0" y="0"/>
                       <a:ext cx="5612130" cy="569595"/>
+                    </a:xfrm>
+                    <a:prstGeom prst="rect">
+                      <a:avLst/>
+                    </a:prstGeom>
+                  </pic:spPr>
+                </pic:pic>
+              </a:graphicData>
+            </a:graphic>
+          </wp:inline>
+        </w:drawing>
+      </w:r>
+      <w:r>
+        <w:drawing>
+          <wp:inline distT="0" distB="0" distL="0" distR="0" wp14:anchorId="750609EB" wp14:editId="7C85F95F">
+            <wp:extent cx="5612130" cy="497840"/>
+            <wp:effectExtent l="0" t="0" r="7620" b="0"/>
+            <wp:docPr id="8" name="Imagen 8"/>
+            <wp:cNvGraphicFramePr>
+              <a:graphicFrameLocks xmlns:a="http://schemas.openxmlformats.org/drawingml/2006/main" noChangeAspect="1"/>
+            </wp:cNvGraphicFramePr>
+            <a:graphic xmlns:a="http://schemas.openxmlformats.org/drawingml/2006/main">
+              <a:graphicData uri="http://schemas.openxmlformats.org/drawingml/2006/picture">
+                <pic:pic xmlns:pic="http://schemas.openxmlformats.org/drawingml/2006/picture">
+                  <pic:nvPicPr>
+                    <pic:cNvPr id="0" name=""/>
+                    <pic:cNvPicPr/>
+                  </pic:nvPicPr>
+                  <pic:blipFill>
+                    <a:blip r:embed="rId7"/>
+                    <a:stretch>
+                      <a:fillRect/>
+                    </a:stretch>
+                  </pic:blipFill>
+                  <pic:spPr>
+                    <a:xfrm>
+                      <a:off x="0" y="0"/>
+                      <a:ext cx="5612130" cy="497840"/>
                     </a:xfrm>
                     <a:prstGeom prst="rect">
                       <a:avLst/>
@@ -1024,7 +1140,7 @@
                     <pic:cNvPicPr/>
                   </pic:nvPicPr>
                   <pic:blipFill>
-                    <a:blip r:embed="rId9"/>
+                    <a:blip r:embed="rId11"/>
                     <a:stretch>
                       <a:fillRect/>
                     </a:stretch>
@@ -1052,7 +1168,6 @@
           <w:noProof/>
           <w:lang w:eastAsia="es-AR"/>
         </w:rPr>
-        <w:lastRenderedPageBreak/>
         <w:drawing>
           <wp:inline distT="0" distB="0" distL="0" distR="0" wp14:anchorId="776C7BA7" wp14:editId="17D0AE88">
             <wp:extent cx="326571" cy="736270"/>
@@ -1069,7 +1184,7 @@
                     <pic:cNvPicPr/>
                   </pic:nvPicPr>
                   <pic:blipFill rotWithShape="1">
-                    <a:blip r:embed="rId10" cstate="print">
+                    <a:blip r:embed="rId12" cstate="print">
                       <a:extLst>
                         <a:ext uri="{28A0092B-C50C-407E-A947-70E740481C1C}">
                           <a14:useLocalDpi xmlns:a14="http://schemas.microsoft.com/office/drawing/2010/main" val="0"/>
@@ -1123,7 +1238,7 @@
                     <pic:cNvPicPr/>
                   </pic:nvPicPr>
                   <pic:blipFill rotWithShape="1">
-                    <a:blip r:embed="rId11" cstate="print">
+                    <a:blip r:embed="rId13" cstate="print">
                       <a:extLst>
                         <a:ext uri="{28A0092B-C50C-407E-A947-70E740481C1C}">
                           <a14:useLocalDpi xmlns:a14="http://schemas.microsoft.com/office/drawing/2010/main" val="0"/>
@@ -1177,7 +1292,7 @@
                     <pic:cNvPicPr/>
                   </pic:nvPicPr>
                   <pic:blipFill rotWithShape="1">
-                    <a:blip r:embed="rId10" cstate="print">
+                    <a:blip r:embed="rId12" cstate="print">
                       <a:extLst>
                         <a:ext uri="{28A0092B-C50C-407E-A947-70E740481C1C}">
                           <a14:useLocalDpi xmlns:a14="http://schemas.microsoft.com/office/drawing/2010/main" val="0"/>
@@ -1231,7 +1346,7 @@
                     <pic:cNvPicPr/>
                   </pic:nvPicPr>
                   <pic:blipFill rotWithShape="1">
-                    <a:blip r:embed="rId10" cstate="print">
+                    <a:blip r:embed="rId12" cstate="print">
                       <a:extLst>
                         <a:ext uri="{28A0092B-C50C-407E-A947-70E740481C1C}">
                           <a14:useLocalDpi xmlns:a14="http://schemas.microsoft.com/office/drawing/2010/main" val="0"/>
@@ -1285,7 +1400,7 @@
                     <pic:cNvPicPr/>
                   </pic:nvPicPr>
                   <pic:blipFill rotWithShape="1">
-                    <a:blip r:embed="rId11" cstate="print">
+                    <a:blip r:embed="rId13" cstate="print">
                       <a:extLst>
                         <a:ext uri="{28A0092B-C50C-407E-A947-70E740481C1C}">
                           <a14:useLocalDpi xmlns:a14="http://schemas.microsoft.com/office/drawing/2010/main" val="0"/>
@@ -1339,7 +1454,7 @@
                     <pic:cNvPicPr/>
                   </pic:nvPicPr>
                   <pic:blipFill rotWithShape="1">
-                    <a:blip r:embed="rId10" cstate="print">
+                    <a:blip r:embed="rId12" cstate="print">
                       <a:extLst>
                         <a:ext uri="{28A0092B-C50C-407E-A947-70E740481C1C}">
                           <a14:useLocalDpi xmlns:a14="http://schemas.microsoft.com/office/drawing/2010/main" val="0"/>
@@ -1393,7 +1508,7 @@
                     <pic:cNvPicPr/>
                   </pic:nvPicPr>
                   <pic:blipFill rotWithShape="1">
-                    <a:blip r:embed="rId10" cstate="print">
+                    <a:blip r:embed="rId12" cstate="print">
                       <a:extLst>
                         <a:ext uri="{28A0092B-C50C-407E-A947-70E740481C1C}">
                           <a14:useLocalDpi xmlns:a14="http://schemas.microsoft.com/office/drawing/2010/main" val="0"/>
@@ -1447,7 +1562,7 @@
                     <pic:cNvPicPr/>
                   </pic:nvPicPr>
                   <pic:blipFill rotWithShape="1">
-                    <a:blip r:embed="rId12" cstate="print">
+                    <a:blip r:embed="rId14" cstate="print">
                       <a:extLst>
                         <a:ext uri="{28A0092B-C50C-407E-A947-70E740481C1C}">
                           <a14:useLocalDpi xmlns:a14="http://schemas.microsoft.com/office/drawing/2010/main" val="0"/>
@@ -1501,7 +1616,7 @@
                     <pic:cNvPicPr/>
                   </pic:nvPicPr>
                   <pic:blipFill rotWithShape="1">
-                    <a:blip r:embed="rId10" cstate="print">
+                    <a:blip r:embed="rId12" cstate="print">
                       <a:extLst>
                         <a:ext uri="{28A0092B-C50C-407E-A947-70E740481C1C}">
                           <a14:useLocalDpi xmlns:a14="http://schemas.microsoft.com/office/drawing/2010/main" val="0"/>
@@ -1555,7 +1670,7 @@
                     <pic:cNvPicPr/>
                   </pic:nvPicPr>
                   <pic:blipFill rotWithShape="1">
-                    <a:blip r:embed="rId10" cstate="print">
+                    <a:blip r:embed="rId12" cstate="print">
                       <a:extLst>
                         <a:ext uri="{28A0092B-C50C-407E-A947-70E740481C1C}">
                           <a14:useLocalDpi xmlns:a14="http://schemas.microsoft.com/office/drawing/2010/main" val="0"/>
@@ -1609,7 +1724,7 @@
                     <pic:cNvPicPr/>
                   </pic:nvPicPr>
                   <pic:blipFill rotWithShape="1">
-                    <a:blip r:embed="rId13" cstate="print">
+                    <a:blip r:embed="rId15" cstate="print">
                       <a:extLst>
                         <a:ext uri="{28A0092B-C50C-407E-A947-70E740481C1C}">
                           <a14:useLocalDpi xmlns:a14="http://schemas.microsoft.com/office/drawing/2010/main" val="0"/>
@@ -1663,7 +1778,7 @@
                     <pic:cNvPicPr/>
                   </pic:nvPicPr>
                   <pic:blipFill rotWithShape="1">
-                    <a:blip r:embed="rId10" cstate="print">
+                    <a:blip r:embed="rId12" cstate="print">
                       <a:extLst>
                         <a:ext uri="{28A0092B-C50C-407E-A947-70E740481C1C}">
                           <a14:useLocalDpi xmlns:a14="http://schemas.microsoft.com/office/drawing/2010/main" val="0"/>
@@ -1717,7 +1832,7 @@
                     <pic:cNvPicPr/>
                   </pic:nvPicPr>
                   <pic:blipFill rotWithShape="1">
-                    <a:blip r:embed="rId10" cstate="print">
+                    <a:blip r:embed="rId12" cstate="print">
                       <a:extLst>
                         <a:ext uri="{28A0092B-C50C-407E-A947-70E740481C1C}">
                           <a14:useLocalDpi xmlns:a14="http://schemas.microsoft.com/office/drawing/2010/main" val="0"/>
@@ -1771,7 +1886,7 @@
                     <pic:cNvPicPr/>
                   </pic:nvPicPr>
                   <pic:blipFill rotWithShape="1">
-                    <a:blip r:embed="rId13" cstate="print">
+                    <a:blip r:embed="rId15" cstate="print">
                       <a:extLst>
                         <a:ext uri="{28A0092B-C50C-407E-A947-70E740481C1C}">
                           <a14:useLocalDpi xmlns:a14="http://schemas.microsoft.com/office/drawing/2010/main" val="0"/>
@@ -1825,7 +1940,7 @@
                     <pic:cNvPicPr/>
                   </pic:nvPicPr>
                   <pic:blipFill rotWithShape="1">
-                    <a:blip r:embed="rId10" cstate="print">
+                    <a:blip r:embed="rId12" cstate="print">
                       <a:extLst>
                         <a:ext uri="{28A0092B-C50C-407E-A947-70E740481C1C}">
                           <a14:useLocalDpi xmlns:a14="http://schemas.microsoft.com/office/drawing/2010/main" val="0"/>
@@ -1860,8 +1975,11 @@
       </w:r>
     </w:p>
     <w:p>
-      <w:bookmarkStart w:id="0" w:name="_GoBack"/>
-      <w:r>
+      <w:r>
+        <w:rPr>
+          <w:noProof/>
+          <w:lang w:eastAsia="es-AR"/>
+        </w:rPr>
         <w:drawing>
           <wp:inline distT="0" distB="0" distL="0" distR="0" wp14:anchorId="2A93BDB9" wp14:editId="7BDFDB2F">
             <wp:extent cx="5612130" cy="711835"/>
@@ -1878,7 +1996,7 @@
                     <pic:cNvPicPr/>
                   </pic:nvPicPr>
                   <pic:blipFill>
-                    <a:blip r:embed="rId14"/>
+                    <a:blip r:embed="rId16"/>
                     <a:stretch>
                       <a:fillRect/>
                     </a:stretch>
@@ -1898,10 +2016,49 @@
           </wp:inline>
         </w:drawing>
       </w:r>
+    </w:p>
+    <w:p/>
+    <w:p>
+      <w:bookmarkStart w:id="0" w:name="_GoBack"/>
+      <w:r>
+        <w:drawing>
+          <wp:inline distT="0" distB="0" distL="0" distR="0" wp14:anchorId="1E3DE43C" wp14:editId="4CF331E2">
+            <wp:extent cx="5612130" cy="675640"/>
+            <wp:effectExtent l="0" t="0" r="7620" b="0"/>
+            <wp:docPr id="39" name="Imagen 39"/>
+            <wp:cNvGraphicFramePr>
+              <a:graphicFrameLocks xmlns:a="http://schemas.openxmlformats.org/drawingml/2006/main" noChangeAspect="1"/>
+            </wp:cNvGraphicFramePr>
+            <a:graphic xmlns:a="http://schemas.openxmlformats.org/drawingml/2006/main">
+              <a:graphicData uri="http://schemas.openxmlformats.org/drawingml/2006/picture">
+                <pic:pic xmlns:pic="http://schemas.openxmlformats.org/drawingml/2006/picture">
+                  <pic:nvPicPr>
+                    <pic:cNvPr id="0" name=""/>
+                    <pic:cNvPicPr/>
+                  </pic:nvPicPr>
+                  <pic:blipFill>
+                    <a:blip r:embed="rId17"/>
+                    <a:stretch>
+                      <a:fillRect/>
+                    </a:stretch>
+                  </pic:blipFill>
+                  <pic:spPr>
+                    <a:xfrm>
+                      <a:off x="0" y="0"/>
+                      <a:ext cx="5612130" cy="675640"/>
+                    </a:xfrm>
+                    <a:prstGeom prst="rect">
+                      <a:avLst/>
+                    </a:prstGeom>
+                  </pic:spPr>
+                </pic:pic>
+              </a:graphicData>
+            </a:graphic>
+          </wp:inline>
+        </w:drawing>
+      </w:r>
       <w:bookmarkEnd w:id="0"/>
     </w:p>
-    <w:p/>
-    <w:p/>
     <w:sectPr>
       <w:pgSz w:w="15840" w:h="12240" w:orient="landscape"/>
       <w:pgMar w:top="1701" w:right="1417" w:bottom="1701" w:left="1417" w:header="708" w:footer="708" w:gutter="0"/>

</xml_diff>